<commit_message>
The thesis word file sba22483_Thesis.docx was created.
</commit_message>
<xml_diff>
--- a/sba22483_Thesis.docx
+++ b/sba22483_Thesis.docx
@@ -431,6 +431,16 @@
           <w:szCs w:val="28"/>
         </w:rPr>
       </w:pPr>
+      <w:r>
+        <w:rPr>
+          <w:rFonts w:ascii="Arial" w:hAnsi="Arial" w:cs="Arial"/>
+          <w:b/>
+          <w:bCs/>
+          <w:sz w:val="28"/>
+          <w:szCs w:val="28"/>
+        </w:rPr>
+        <w:t>Acknowledgments and Dedication</w:t>
+      </w:r>
     </w:p>
     <w:sectPr>
       <w:pgSz w:w="11906" w:h="16838"/>

</xml_diff>